<commit_message>
Cambios en las minutas
se realizaron cambios en las minutas debido a que faltaba información
</commit_message>
<xml_diff>
--- a/Minutas/Grupo2-Minutas-Internas/Minuta-Reunion1-Grupo2.docx
+++ b/Minutas/Grupo2-Minutas-Internas/Minuta-Reunion1-Grupo2.docx
@@ -250,7 +250,7 @@
         <w:rPr>
           <w:spacing w:val="-2"/>
         </w:rPr>
-        <w:t>-</w:t>
+        <w:t>–</w:t>
       </w:r>
       <w:r>
         <w:rPr>
@@ -263,6 +263,12 @@
           <w:spacing w:val="-4"/>
         </w:rPr>
         <w:t>Grupo</w:t>
+      </w:r>
+      <w:r>
+        <w:rPr>
+          <w:spacing w:val="-4"/>
+        </w:rPr>
+        <w:t xml:space="preserve"> 2</w:t>
       </w:r>
     </w:p>
     <w:p>
@@ -636,6 +642,7 @@
               <w:spacing w:line="220" w:lineRule="atLeast"/>
               <w:ind w:left="307" w:firstLine="110"/>
               <w:rPr>
+                <w:spacing w:val="-4"/>
                 <w:sz w:val="18"/>
               </w:rPr>
             </w:pPr>
@@ -686,6 +693,32 @@
                 <w:sz w:val="18"/>
               </w:rPr>
               <w:t>Cristopher</w:t>
+            </w:r>
+          </w:p>
+          <w:p>
+            <w:pPr>
+              <w:pStyle w:val="TableParagraph"/>
+              <w:spacing w:line="220" w:lineRule="atLeast"/>
+              <w:ind w:left="307" w:firstLine="110"/>
+              <w:rPr>
+                <w:sz w:val="18"/>
+              </w:rPr>
+            </w:pPr>
+            <w:proofErr w:type="spellStart"/>
+            <w:r>
+              <w:rPr>
+                <w:spacing w:val="-4"/>
+                <w:sz w:val="18"/>
+              </w:rPr>
+              <w:t>Tuñon</w:t>
+            </w:r>
+            <w:proofErr w:type="spellEnd"/>
+            <w:r>
+              <w:rPr>
+                <w:spacing w:val="-4"/>
+                <w:sz w:val="18"/>
+              </w:rPr>
+              <w:t>, Eriol</w:t>
             </w:r>
           </w:p>
         </w:tc>

</xml_diff>